<commit_message>
My First Git Commit
</commit_message>
<xml_diff>
--- a/Final Review.docx
+++ b/Final Review.docx
@@ -178,13 +178,8 @@
           <w:numId w:val="1"/>
         </w:numPr>
       </w:pPr>
-      <w:proofErr w:type="spellStart"/>
-      <w:r>
-        <w:t>Serializable</w:t>
-      </w:r>
-      <w:proofErr w:type="spellEnd"/>
-      <w:r>
-        <w:t xml:space="preserve"> Schedule</w:t>
+      <w:r>
+        <w:t>Serializable Schedule</w:t>
       </w:r>
     </w:p>
     <w:p>
@@ -453,7 +448,7 @@
         </w:rPr>
         <w:lastRenderedPageBreak/>
         <w:drawing>
-          <wp:inline distT="0" distB="0" distL="0" distR="0" wp14:anchorId="50A5A93E" wp14:editId="7E5A93D9">
+          <wp:inline distT="0" distB="0" distL="0" distR="0" wp14:anchorId="1A4D2797" wp14:editId="1CF48FD1">
             <wp:extent cx="2460149" cy="1851660"/>
             <wp:effectExtent l="0" t="0" r="3810" b="2540"/>
             <wp:docPr id="1" name="Picture 1" descr="Macintosh HD:Users:colinlockareff:Desktop:Screen Shot 2016-12-14 at 4.15.13 PM.png"/>
@@ -515,7 +510,7 @@
           <w:noProof/>
         </w:rPr>
         <w:drawing>
-          <wp:inline distT="0" distB="0" distL="0" distR="0">
+          <wp:inline distT="0" distB="0" distL="0" distR="0" wp14:anchorId="6D3E1519" wp14:editId="01BC4790">
             <wp:extent cx="2402706" cy="1660758"/>
             <wp:effectExtent l="0" t="0" r="10795" b="0"/>
             <wp:docPr id="2" name="Picture 2" descr="Macintosh HD:Users:colinlockareff:Desktop:Screen Shot 2016-12-14 at 4.17.11 PM.png"/>
@@ -573,32 +568,19 @@
         </w:numPr>
       </w:pPr>
       <w:r>
-        <w:t>Precedence (</w:t>
-      </w:r>
-      <w:proofErr w:type="spellStart"/>
-      <w:r>
-        <w:t>Serializability</w:t>
-      </w:r>
-      <w:proofErr w:type="spellEnd"/>
-      <w:r>
-        <w:t>) Graph</w:t>
-      </w:r>
-    </w:p>
-    <w:p>
-      <w:pPr>
-        <w:pStyle w:val="ListParagraph"/>
-        <w:numPr>
-          <w:ilvl w:val="2"/>
-          <w:numId w:val="1"/>
-        </w:numPr>
-      </w:pPr>
-      <w:r>
-        <w:t>A node for each committed trans</w:t>
-      </w:r>
-      <w:bookmarkStart w:id="0" w:name="_GoBack"/>
-      <w:bookmarkEnd w:id="0"/>
-      <w:r>
-        <w:t>action in L</w:t>
+        <w:t>Precedence (Serializability) Graph</w:t>
+      </w:r>
+    </w:p>
+    <w:p>
+      <w:pPr>
+        <w:pStyle w:val="ListParagraph"/>
+        <w:numPr>
+          <w:ilvl w:val="2"/>
+          <w:numId w:val="1"/>
+        </w:numPr>
+      </w:pPr>
+      <w:r>
+        <w:t>A node for each committed transaction in L</w:t>
       </w:r>
     </w:p>
     <w:p>
@@ -614,21 +596,8 @@
       </w:r>
       <w:r>
         <w:softHyphen/>
-        <w:t xml:space="preserve">i to </w:t>
-      </w:r>
-      <w:proofErr w:type="spellStart"/>
-      <w:r>
-        <w:t>Tj</w:t>
-      </w:r>
-      <w:proofErr w:type="spellEnd"/>
-      <w:r>
-        <w:t xml:space="preserve"> if some action in Ti precedes and conflicts with some action in </w:t>
-      </w:r>
-      <w:proofErr w:type="spellStart"/>
-      <w:r>
-        <w:t>Tj</w:t>
-      </w:r>
-      <w:proofErr w:type="spellEnd"/>
+        <w:t>i to Tj if some action in Ti precedes and conflicts with some action in Tj</w:t>
+      </w:r>
     </w:p>
     <w:p>
       <w:pPr>
@@ -675,13 +644,8 @@
         </w:numPr>
       </w:pPr>
       <w:r>
-        <w:t xml:space="preserve">Conflict </w:t>
-      </w:r>
-      <w:proofErr w:type="spellStart"/>
-      <w:r>
-        <w:t>Serializable</w:t>
-      </w:r>
-      <w:proofErr w:type="spellEnd"/>
+        <w:t>Conflict Serializable</w:t>
+      </w:r>
     </w:p>
     <w:p>
       <w:pPr>
@@ -704,15 +668,7 @@
         </w:numPr>
       </w:pPr>
       <w:r>
-        <w:t xml:space="preserve">All CS schedules are also </w:t>
-      </w:r>
-      <w:proofErr w:type="spellStart"/>
-      <w:r>
-        <w:t>serializable</w:t>
-      </w:r>
-      <w:proofErr w:type="spellEnd"/>
-      <w:r>
-        <w:t>.</w:t>
+        <w:t>All CS schedules are also serializable.</w:t>
       </w:r>
     </w:p>
     <w:p>
@@ -727,21 +683,7 @@
         <w:rPr>
           <w:b/>
         </w:rPr>
-        <w:t xml:space="preserve">A schedule is conflict </w:t>
-      </w:r>
-      <w:proofErr w:type="spellStart"/>
-      <w:r>
-        <w:rPr>
-          <w:b/>
-        </w:rPr>
-        <w:t>serializable</w:t>
-      </w:r>
-      <w:proofErr w:type="spellEnd"/>
-      <w:r>
-        <w:rPr>
-          <w:b/>
-        </w:rPr>
-        <w:t xml:space="preserve"> if and only if its precedence graph is acyclic</w:t>
+        <w:t>A schedule is conflict serializable if and only if its precedence graph is acyclic</w:t>
       </w:r>
     </w:p>
     <w:p>
@@ -817,7 +759,7 @@
           <w:noProof/>
         </w:rPr>
         <w:drawing>
-          <wp:inline distT="0" distB="0" distL="0" distR="0" wp14:anchorId="1E98F312" wp14:editId="6CB1C5D0">
+          <wp:inline distT="0" distB="0" distL="0" distR="0" wp14:anchorId="2F120CF2" wp14:editId="62876B25">
             <wp:extent cx="2054994" cy="1388072"/>
             <wp:effectExtent l="0" t="0" r="2540" b="9525"/>
             <wp:docPr id="3" name="Picture 3" descr="Macintosh HD:Users:colinlockareff:Desktop:Screen Shot 2016-12-14 at 4.36.37 PM.png"/>
@@ -870,7 +812,7 @@
           <w:noProof/>
         </w:rPr>
         <w:drawing>
-          <wp:inline distT="0" distB="0" distL="0" distR="0">
+          <wp:inline distT="0" distB="0" distL="0" distR="0" wp14:anchorId="00264303" wp14:editId="56E57207">
             <wp:extent cx="2059806" cy="597284"/>
             <wp:effectExtent l="0" t="0" r="0" b="12700"/>
             <wp:docPr id="4" name="Picture 4" descr="Macintosh HD:Users:colinlockareff:Desktop:Screen Shot 2016-12-14 at 4.37.23 PM.png"/>
@@ -980,7 +922,7 @@
           <w:noProof/>
         </w:rPr>
         <w:drawing>
-          <wp:inline distT="0" distB="0" distL="0" distR="0">
+          <wp:inline distT="0" distB="0" distL="0" distR="0" wp14:anchorId="3B544944" wp14:editId="2B8B8BF2">
             <wp:extent cx="3613986" cy="1047951"/>
             <wp:effectExtent l="0" t="0" r="0" b="0"/>
             <wp:docPr id="5" name="Picture 5" descr="Macintosh HD:Users:colinlockareff:Desktop:Screen Shot 2016-12-14 at 4.37.23 PM.png"/>
@@ -1061,13 +1003,8 @@
           <w:numId w:val="1"/>
         </w:numPr>
       </w:pPr>
-      <w:proofErr w:type="spellStart"/>
-      <w:r>
-        <w:t>Multiversion</w:t>
-      </w:r>
-      <w:proofErr w:type="spellEnd"/>
-      <w:r>
-        <w:t xml:space="preserve"> CC</w:t>
+      <w:r>
+        <w:t>Multiversion CC</w:t>
       </w:r>
     </w:p>
     <w:p>
@@ -1083,7 +1020,7 @@
           <w:noProof/>
         </w:rPr>
         <w:drawing>
-          <wp:inline distT="0" distB="0" distL="0" distR="0">
+          <wp:inline distT="0" distB="0" distL="0" distR="0" wp14:anchorId="23849F61" wp14:editId="31E30543">
             <wp:extent cx="2826447" cy="1755407"/>
             <wp:effectExtent l="0" t="0" r="0" b="0"/>
             <wp:docPr id="6" name="Picture 6" descr="Macintosh HD:Users:colinlockareff:Desktop:Screen Shot 2016-12-14 at 4.40.55 PM.png"/>
@@ -1131,6 +1068,20 @@
           </wp:inline>
         </w:drawing>
       </w:r>
+    </w:p>
+    <w:p>
+      <w:pPr>
+        <w:pStyle w:val="ListParagraph"/>
+        <w:numPr>
+          <w:ilvl w:val="1"/>
+          <w:numId w:val="1"/>
+        </w:numPr>
+      </w:pPr>
+      <w:r>
+        <w:t>Hello!</w:t>
+      </w:r>
+      <w:bookmarkStart w:id="0" w:name="_GoBack"/>
+      <w:bookmarkEnd w:id="0"/>
     </w:p>
     <w:sectPr>
       <w:pgSz w:w="12240" w:h="15840"/>

</xml_diff>

<commit_message>
Lecture 13 in the bag
</commit_message>
<xml_diff>
--- a/Final Review.docx
+++ b/Final Review.docx
@@ -1988,6 +1988,13 @@
     </w:p>
     <w:p/>
     <w:p>
+      <w:pPr>
+        <w:pStyle w:val="ListParagraph"/>
+        <w:numPr>
+          <w:ilvl w:val="0"/>
+          <w:numId w:val="1"/>
+        </w:numPr>
+      </w:pPr>
       <w:r>
         <w:t>Lecture 12: Storage and Indexing</w:t>
       </w:r>
@@ -1996,10 +2003,7 @@
     <w:p>
       <w:pPr>
         <w:pStyle w:val="ListParagraph"/>
-        <w:numPr>
-          <w:ilvl w:val="0"/>
-          <w:numId w:val="2"/>
-        </w:numPr>
+        <w:ind w:left="1080"/>
       </w:pPr>
       <w:r>
         <w:rPr>
@@ -2060,8 +2064,9 @@
         <w:pStyle w:val="ListParagraph"/>
         <w:numPr>
           <w:ilvl w:val="0"/>
-          <w:numId w:val="2"/>
-        </w:numPr>
+          <w:numId w:val="7"/>
+        </w:numPr>
+        <w:ind w:left="1080"/>
       </w:pPr>
       <w:r>
         <w:t>Indexes</w:t>
@@ -2071,9 +2076,10 @@
       <w:pPr>
         <w:pStyle w:val="ListParagraph"/>
         <w:numPr>
-          <w:ilvl w:val="1"/>
-          <w:numId w:val="2"/>
-        </w:numPr>
+          <w:ilvl w:val="0"/>
+          <w:numId w:val="9"/>
+        </w:numPr>
+        <w:ind w:left="1800"/>
       </w:pPr>
       <w:r>
         <w:t>A data structure that organizes data records on disk to optimize certain operations</w:t>
@@ -2083,9 +2089,10 @@
       <w:pPr>
         <w:pStyle w:val="ListParagraph"/>
         <w:numPr>
-          <w:ilvl w:val="1"/>
-          <w:numId w:val="2"/>
-        </w:numPr>
+          <w:ilvl w:val="0"/>
+          <w:numId w:val="9"/>
+        </w:numPr>
+        <w:ind w:left="1800"/>
       </w:pPr>
       <w:r>
         <w:t>Speed up selections on the search key field of the index (denoted k)</w:t>
@@ -2096,8 +2103,9 @@
         <w:pStyle w:val="ListParagraph"/>
         <w:numPr>
           <w:ilvl w:val="0"/>
-          <w:numId w:val="2"/>
-        </w:numPr>
+          <w:numId w:val="7"/>
+        </w:numPr>
+        <w:ind w:left="1080"/>
       </w:pPr>
       <w:r>
         <w:rPr>
@@ -2158,8 +2166,9 @@
         <w:pStyle w:val="ListParagraph"/>
         <w:numPr>
           <w:ilvl w:val="0"/>
-          <w:numId w:val="2"/>
-        </w:numPr>
+          <w:numId w:val="7"/>
+        </w:numPr>
+        <w:ind w:left="1080"/>
       </w:pPr>
       <w:r>
         <w:t xml:space="preserve">B+ Tree Indexes </w:t>
@@ -2169,20 +2178,300 @@
       <w:pPr>
         <w:pStyle w:val="ListParagraph"/>
         <w:numPr>
+          <w:ilvl w:val="0"/>
+          <w:numId w:val="9"/>
+        </w:numPr>
+      </w:pPr>
+      <w:r>
+        <w:t>Leaf pages contain data entries, and are chained (</w:t>
+      </w:r>
+      <w:proofErr w:type="spellStart"/>
+      <w:r>
+        <w:t>prev</w:t>
+      </w:r>
+      <w:proofErr w:type="spellEnd"/>
+      <w:r>
+        <w:t xml:space="preserve"> &amp; next)</w:t>
+      </w:r>
+    </w:p>
+    <w:p>
+      <w:pPr>
+        <w:pStyle w:val="ListParagraph"/>
+        <w:numPr>
+          <w:ilvl w:val="0"/>
+          <w:numId w:val="9"/>
+        </w:numPr>
+      </w:pPr>
+      <w:r>
+        <w:t>Non-leaf pages contain index entries and direct searches</w:t>
+      </w:r>
+    </w:p>
+    <w:p>
+      <w:pPr>
+        <w:pStyle w:val="ListParagraph"/>
+        <w:numPr>
+          <w:ilvl w:val="0"/>
+          <w:numId w:val="7"/>
+        </w:numPr>
+        <w:ind w:left="1080"/>
+      </w:pPr>
+      <w:r>
+        <w:t>Hash Based Indexes</w:t>
+      </w:r>
+    </w:p>
+    <w:p>
+      <w:pPr>
+        <w:pStyle w:val="ListParagraph"/>
+        <w:numPr>
+          <w:ilvl w:val="0"/>
+          <w:numId w:val="9"/>
+        </w:numPr>
+      </w:pPr>
+      <w:r>
+        <w:t>Index is a collection of buckets. Bucket = primary page plus zero or more overflow pages.</w:t>
+      </w:r>
+    </w:p>
+    <w:p/>
+    <w:p/>
+    <w:p>
+      <w:pPr>
+        <w:pStyle w:val="ListParagraph"/>
+        <w:numPr>
+          <w:ilvl w:val="0"/>
+          <w:numId w:val="1"/>
+        </w:numPr>
+      </w:pPr>
+      <w:r>
+        <w:t xml:space="preserve">Lecture 13: </w:t>
+      </w:r>
+      <w:r>
+        <w:t>B+</w:t>
+      </w:r>
+      <w:r>
+        <w:t xml:space="preserve"> Trees</w:t>
+      </w:r>
+    </w:p>
+    <w:p>
+      <w:pPr>
+        <w:pStyle w:val="ListParagraph"/>
+        <w:numPr>
           <w:ilvl w:val="1"/>
-          <w:numId w:val="2"/>
-        </w:numPr>
-      </w:pPr>
-      <w:r>
-        <w:t>Leaf pages contain data entries, and are chained (</w:t>
-      </w:r>
+          <w:numId w:val="1"/>
+        </w:numPr>
+      </w:pPr>
+      <w:r>
+        <w:rPr>
+          <w:noProof/>
+        </w:rPr>
+        <w:drawing>
+          <wp:inline distT="0" distB="0" distL="0" distR="0" wp14:anchorId="3C9CC22F" wp14:editId="00C9C10D">
+            <wp:extent cx="2855094" cy="1921837"/>
+            <wp:effectExtent l="0" t="0" r="0" b="8890"/>
+            <wp:docPr id="14" name="Picture 14" descr="Macintosh HD:Users:colinlockareff:Desktop:Screen Shot 2016-12-15 at 1.29.30 PM.png"/>
+            <wp:cNvGraphicFramePr>
+              <a:graphicFrameLocks xmlns:a="http://schemas.openxmlformats.org/drawingml/2006/main" noChangeAspect="1"/>
+            </wp:cNvGraphicFramePr>
+            <a:graphic xmlns:a="http://schemas.openxmlformats.org/drawingml/2006/main">
+              <a:graphicData uri="http://schemas.openxmlformats.org/drawingml/2006/picture">
+                <pic:pic xmlns:pic="http://schemas.openxmlformats.org/drawingml/2006/picture">
+                  <pic:nvPicPr>
+                    <pic:cNvPr id="0" name="Picture 8" descr="Macintosh HD:Users:colinlockareff:Desktop:Screen Shot 2016-12-15 at 1.29.30 PM.png"/>
+                    <pic:cNvPicPr>
+                      <a:picLocks noChangeAspect="1" noChangeArrowheads="1"/>
+                    </pic:cNvPicPr>
+                  </pic:nvPicPr>
+                  <pic:blipFill>
+                    <a:blip r:embed="rId18">
+                      <a:extLst>
+                        <a:ext uri="{28A0092B-C50C-407E-A947-70E740481C1C}">
+                          <a14:useLocalDpi xmlns:a14="http://schemas.microsoft.com/office/drawing/2010/main" val="0"/>
+                        </a:ext>
+                      </a:extLst>
+                    </a:blip>
+                    <a:srcRect/>
+                    <a:stretch>
+                      <a:fillRect/>
+                    </a:stretch>
+                  </pic:blipFill>
+                  <pic:spPr bwMode="auto">
+                    <a:xfrm>
+                      <a:off x="0" y="0"/>
+                      <a:ext cx="2855094" cy="1921837"/>
+                    </a:xfrm>
+                    <a:prstGeom prst="rect">
+                      <a:avLst/>
+                    </a:prstGeom>
+                    <a:noFill/>
+                    <a:ln>
+                      <a:noFill/>
+                    </a:ln>
+                  </pic:spPr>
+                </pic:pic>
+              </a:graphicData>
+            </a:graphic>
+          </wp:inline>
+        </w:drawing>
+      </w:r>
+    </w:p>
+    <w:p>
+      <w:pPr>
+        <w:pStyle w:val="ListParagraph"/>
+        <w:numPr>
+          <w:ilvl w:val="1"/>
+          <w:numId w:val="1"/>
+        </w:numPr>
+      </w:pPr>
+      <w:r>
+        <w:rPr>
+          <w:noProof/>
+        </w:rPr>
+        <w:drawing>
+          <wp:inline distT="0" distB="0" distL="0" distR="0" wp14:anchorId="1F641178" wp14:editId="35F44D7B">
+            <wp:extent cx="2855243" cy="1941897"/>
+            <wp:effectExtent l="0" t="0" r="0" b="0"/>
+            <wp:docPr id="15" name="Picture 15" descr="Macintosh HD:Users:colinlockareff:Desktop:Screen Shot 2016-12-15 at 1.30.55 PM.png"/>
+            <wp:cNvGraphicFramePr>
+              <a:graphicFrameLocks xmlns:a="http://schemas.openxmlformats.org/drawingml/2006/main" noChangeAspect="1"/>
+            </wp:cNvGraphicFramePr>
+            <a:graphic xmlns:a="http://schemas.openxmlformats.org/drawingml/2006/main">
+              <a:graphicData uri="http://schemas.openxmlformats.org/drawingml/2006/picture">
+                <pic:pic xmlns:pic="http://schemas.openxmlformats.org/drawingml/2006/picture">
+                  <pic:nvPicPr>
+                    <pic:cNvPr id="0" name="Picture 9" descr="Macintosh HD:Users:colinlockareff:Desktop:Screen Shot 2016-12-15 at 1.30.55 PM.png"/>
+                    <pic:cNvPicPr>
+                      <a:picLocks noChangeAspect="1" noChangeArrowheads="1"/>
+                    </pic:cNvPicPr>
+                  </pic:nvPicPr>
+                  <pic:blipFill>
+                    <a:blip r:embed="rId19">
+                      <a:extLst>
+                        <a:ext uri="{28A0092B-C50C-407E-A947-70E740481C1C}">
+                          <a14:useLocalDpi xmlns:a14="http://schemas.microsoft.com/office/drawing/2010/main" val="0"/>
+                        </a:ext>
+                      </a:extLst>
+                    </a:blip>
+                    <a:srcRect/>
+                    <a:stretch>
+                      <a:fillRect/>
+                    </a:stretch>
+                  </pic:blipFill>
+                  <pic:spPr bwMode="auto">
+                    <a:xfrm>
+                      <a:off x="0" y="0"/>
+                      <a:ext cx="2855753" cy="1942244"/>
+                    </a:xfrm>
+                    <a:prstGeom prst="rect">
+                      <a:avLst/>
+                    </a:prstGeom>
+                    <a:noFill/>
+                    <a:ln>
+                      <a:noFill/>
+                    </a:ln>
+                  </pic:spPr>
+                </pic:pic>
+              </a:graphicData>
+            </a:graphic>
+          </wp:inline>
+        </w:drawing>
+      </w:r>
+    </w:p>
+    <w:p>
+      <w:pPr>
+        <w:pStyle w:val="ListParagraph"/>
+        <w:numPr>
+          <w:ilvl w:val="2"/>
+          <w:numId w:val="1"/>
+        </w:numPr>
+      </w:pPr>
       <w:proofErr w:type="spellStart"/>
       <w:r>
-        <w:t>prev</w:t>
+        <w:t>Fanout</w:t>
       </w:r>
       <w:proofErr w:type="spellEnd"/>
       <w:r>
-        <w:t xml:space="preserve"> &amp; next)</w:t>
+        <w:t>: F</w:t>
+      </w:r>
+    </w:p>
+    <w:p>
+      <w:pPr>
+        <w:pStyle w:val="ListParagraph"/>
+        <w:numPr>
+          <w:ilvl w:val="2"/>
+          <w:numId w:val="1"/>
+        </w:numPr>
+      </w:pPr>
+      <w:r>
+        <w:t>Total leaf pages: N</w:t>
+      </w:r>
+    </w:p>
+    <w:p>
+      <w:pPr>
+        <w:pStyle w:val="ListParagraph"/>
+        <w:numPr>
+          <w:ilvl w:val="2"/>
+          <w:numId w:val="1"/>
+        </w:numPr>
+      </w:pPr>
+      <w:r>
+        <w:t xml:space="preserve">Height = </w:t>
+      </w:r>
+      <m:oMath>
+        <m:sSub>
+          <m:sSubPr>
+            <m:ctrlPr>
+              <w:rPr>
+                <w:rFonts w:ascii="Cambria Math" w:hAnsi="Cambria Math"/>
+                <w:i/>
+              </w:rPr>
+            </m:ctrlPr>
+          </m:sSubPr>
+          <m:e>
+            <m:r>
+              <w:rPr>
+                <w:rFonts w:ascii="Cambria Math" w:hAnsi="Cambria Math"/>
+              </w:rPr>
+              <m:t>log</m:t>
+            </m:r>
+          </m:e>
+          <m:sub>
+            <m:r>
+              <w:rPr>
+                <w:rFonts w:ascii="Cambria Math" w:hAnsi="Cambria Math"/>
+              </w:rPr>
+              <m:t>F</m:t>
+            </m:r>
+          </m:sub>
+        </m:sSub>
+        <m:r>
+          <w:rPr>
+            <w:rFonts w:ascii="Cambria Math" w:hAnsi="Cambria Math"/>
+          </w:rPr>
+          <m:t>N</m:t>
+        </m:r>
+      </m:oMath>
+    </w:p>
+    <w:p>
+      <w:pPr>
+        <w:pStyle w:val="ListParagraph"/>
+        <w:numPr>
+          <w:ilvl w:val="2"/>
+          <w:numId w:val="1"/>
+        </w:numPr>
+      </w:pPr>
+      <w:r>
+        <w:t>Typical Capacity = Average F (67%) ^ height</w:t>
+      </w:r>
+    </w:p>
+    <w:p>
+      <w:pPr>
+        <w:pStyle w:val="ListParagraph"/>
+        <w:numPr>
+          <w:ilvl w:val="2"/>
+          <w:numId w:val="1"/>
+        </w:numPr>
+      </w:pPr>
+      <w:r>
+        <w:t>Order (d) &gt; 50%</w:t>
       </w:r>
     </w:p>
     <w:p>
@@ -2190,26 +2479,11 @@
         <w:pStyle w:val="ListParagraph"/>
         <w:numPr>
           <w:ilvl w:val="1"/>
-          <w:numId w:val="2"/>
-        </w:numPr>
-      </w:pPr>
-      <w:r>
-        <w:t>Non-leaf pages contain in</w:t>
-      </w:r>
-      <w:r>
-        <w:t>dex entries and direct searches</w:t>
-      </w:r>
-    </w:p>
-    <w:p>
-      <w:pPr>
-        <w:pStyle w:val="ListParagraph"/>
-        <w:numPr>
-          <w:ilvl w:val="0"/>
-          <w:numId w:val="2"/>
-        </w:numPr>
-      </w:pPr>
-      <w:r>
-        <w:t>Hash Based Indexes</w:t>
+          <w:numId w:val="1"/>
+        </w:numPr>
+      </w:pPr>
+      <w:r>
+        <w:t>Splitting overfull non-leaf nodes</w:t>
       </w:r>
     </w:p>
     <w:p>
@@ -2217,29 +2491,197 @@
         <w:pStyle w:val="ListParagraph"/>
         <w:numPr>
           <w:ilvl w:val="1"/>
-          <w:numId w:val="2"/>
-        </w:numPr>
-      </w:pPr>
-      <w:r>
-        <w:t xml:space="preserve">Index is a collection of buckets. </w:t>
-      </w:r>
-      <w:r>
-        <w:t xml:space="preserve">Bucket = primary page plus zero </w:t>
-      </w:r>
-      <w:r>
-        <w:t>or more overflow pages.</w:t>
-      </w:r>
-    </w:p>
-    <w:p>
+          <w:numId w:val="1"/>
+        </w:numPr>
+      </w:pPr>
+      <w:r>
+        <w:t>Inserting into B+ tree</w:t>
+      </w:r>
+    </w:p>
+    <w:p>
+      <w:pPr>
+        <w:pStyle w:val="ListParagraph"/>
+        <w:numPr>
+          <w:ilvl w:val="2"/>
+          <w:numId w:val="1"/>
+        </w:numPr>
+      </w:pPr>
+      <w:r>
+        <w:t>Re-Distribution with siblings</w:t>
+      </w:r>
+    </w:p>
+    <w:p>
+      <w:pPr>
+        <w:pStyle w:val="ListParagraph"/>
+        <w:numPr>
+          <w:ilvl w:val="3"/>
+          <w:numId w:val="1"/>
+        </w:numPr>
+      </w:pPr>
+      <w:r>
+        <w:t>Improves page occupancy, possi</w:t>
+      </w:r>
       <w:bookmarkStart w:id="0" w:name="_GoBack"/>
       <w:bookmarkEnd w:id="0"/>
-    </w:p>
-    <w:p/>
-    <w:p>
-      <w:pPr>
-        <w:pStyle w:val="ListParagraph"/>
-        <w:ind w:left="2880"/>
-      </w:pPr>
+      <w:r>
+        <w:t>bly reduces height</w:t>
+      </w:r>
+    </w:p>
+    <w:p>
+      <w:pPr>
+        <w:pStyle w:val="ListParagraph"/>
+        <w:numPr>
+          <w:ilvl w:val="3"/>
+          <w:numId w:val="1"/>
+        </w:numPr>
+      </w:pPr>
+      <w:r>
+        <w:t>Use only for leaf level entries</w:t>
+      </w:r>
+    </w:p>
+    <w:p>
+      <w:pPr>
+        <w:pStyle w:val="ListParagraph"/>
+        <w:numPr>
+          <w:ilvl w:val="1"/>
+          <w:numId w:val="1"/>
+        </w:numPr>
+      </w:pPr>
+      <w:r>
+        <w:rPr>
+          <w:noProof/>
+        </w:rPr>
+        <w:drawing>
+          <wp:inline distT="0" distB="0" distL="0" distR="0" wp14:anchorId="7AA7E66F" wp14:editId="322A9EBA">
+            <wp:extent cx="2667527" cy="1720516"/>
+            <wp:effectExtent l="0" t="0" r="0" b="6985"/>
+            <wp:docPr id="16" name="Picture 16" descr="Macintosh HD:Users:colinlockareff:Desktop:Screen Shot 2016-12-15 at 1.39.51 PM.png"/>
+            <wp:cNvGraphicFramePr>
+              <a:graphicFrameLocks xmlns:a="http://schemas.openxmlformats.org/drawingml/2006/main" noChangeAspect="1"/>
+            </wp:cNvGraphicFramePr>
+            <a:graphic xmlns:a="http://schemas.openxmlformats.org/drawingml/2006/main">
+              <a:graphicData uri="http://schemas.openxmlformats.org/drawingml/2006/picture">
+                <pic:pic xmlns:pic="http://schemas.openxmlformats.org/drawingml/2006/picture">
+                  <pic:nvPicPr>
+                    <pic:cNvPr id="0" name="Picture 10" descr="Macintosh HD:Users:colinlockareff:Desktop:Screen Shot 2016-12-15 at 1.39.51 PM.png"/>
+                    <pic:cNvPicPr>
+                      <a:picLocks noChangeAspect="1" noChangeArrowheads="1"/>
+                    </pic:cNvPicPr>
+                  </pic:nvPicPr>
+                  <pic:blipFill>
+                    <a:blip r:embed="rId20">
+                      <a:extLst>
+                        <a:ext uri="{28A0092B-C50C-407E-A947-70E740481C1C}">
+                          <a14:useLocalDpi xmlns:a14="http://schemas.microsoft.com/office/drawing/2010/main" val="0"/>
+                        </a:ext>
+                      </a:extLst>
+                    </a:blip>
+                    <a:srcRect/>
+                    <a:stretch>
+                      <a:fillRect/>
+                    </a:stretch>
+                  </pic:blipFill>
+                  <pic:spPr bwMode="auto">
+                    <a:xfrm>
+                      <a:off x="0" y="0"/>
+                      <a:ext cx="2668438" cy="1721104"/>
+                    </a:xfrm>
+                    <a:prstGeom prst="rect">
+                      <a:avLst/>
+                    </a:prstGeom>
+                    <a:noFill/>
+                    <a:ln>
+                      <a:noFill/>
+                    </a:ln>
+                  </pic:spPr>
+                </pic:pic>
+              </a:graphicData>
+            </a:graphic>
+          </wp:inline>
+        </w:drawing>
+      </w:r>
+    </w:p>
+    <w:p>
+      <w:pPr>
+        <w:pStyle w:val="ListParagraph"/>
+        <w:numPr>
+          <w:ilvl w:val="2"/>
+          <w:numId w:val="1"/>
+        </w:numPr>
+      </w:pPr>
+      <w:r>
+        <w:t xml:space="preserve">Try redistribution with all siblings first, </w:t>
+      </w:r>
+      <w:proofErr w:type="gramStart"/>
+      <w:r>
+        <w:t>then</w:t>
+      </w:r>
+      <w:proofErr w:type="gramEnd"/>
+      <w:r>
+        <w:t xml:space="preserve"> merge.</w:t>
+      </w:r>
+    </w:p>
+    <w:p>
+      <w:pPr>
+        <w:pStyle w:val="ListParagraph"/>
+        <w:numPr>
+          <w:ilvl w:val="1"/>
+          <w:numId w:val="1"/>
+        </w:numPr>
+      </w:pPr>
+      <w:r>
+        <w:rPr>
+          <w:noProof/>
+        </w:rPr>
+        <w:drawing>
+          <wp:inline distT="0" distB="0" distL="0" distR="0" wp14:anchorId="20AC87EC" wp14:editId="0428ED30">
+            <wp:extent cx="2740794" cy="1836762"/>
+            <wp:effectExtent l="0" t="0" r="2540" b="0"/>
+            <wp:docPr id="17" name="Picture 17" descr="Macintosh HD:Users:colinlockareff:Desktop:Screen Shot 2016-12-15 at 1.41.15 PM.png"/>
+            <wp:cNvGraphicFramePr>
+              <a:graphicFrameLocks xmlns:a="http://schemas.openxmlformats.org/drawingml/2006/main" noChangeAspect="1"/>
+            </wp:cNvGraphicFramePr>
+            <a:graphic xmlns:a="http://schemas.openxmlformats.org/drawingml/2006/main">
+              <a:graphicData uri="http://schemas.openxmlformats.org/drawingml/2006/picture">
+                <pic:pic xmlns:pic="http://schemas.openxmlformats.org/drawingml/2006/picture">
+                  <pic:nvPicPr>
+                    <pic:cNvPr id="0" name="Picture 11" descr="Macintosh HD:Users:colinlockareff:Desktop:Screen Shot 2016-12-15 at 1.41.15 PM.png"/>
+                    <pic:cNvPicPr>
+                      <a:picLocks noChangeAspect="1" noChangeArrowheads="1"/>
+                    </pic:cNvPicPr>
+                  </pic:nvPicPr>
+                  <pic:blipFill>
+                    <a:blip r:embed="rId21">
+                      <a:extLst>
+                        <a:ext uri="{28A0092B-C50C-407E-A947-70E740481C1C}">
+                          <a14:useLocalDpi xmlns:a14="http://schemas.microsoft.com/office/drawing/2010/main" val="0"/>
+                        </a:ext>
+                      </a:extLst>
+                    </a:blip>
+                    <a:srcRect/>
+                    <a:stretch>
+                      <a:fillRect/>
+                    </a:stretch>
+                  </pic:blipFill>
+                  <pic:spPr bwMode="auto">
+                    <a:xfrm>
+                      <a:off x="0" y="0"/>
+                      <a:ext cx="2740794" cy="1836762"/>
+                    </a:xfrm>
+                    <a:prstGeom prst="rect">
+                      <a:avLst/>
+                    </a:prstGeom>
+                    <a:noFill/>
+                    <a:ln>
+                      <a:noFill/>
+                    </a:ln>
+                  </pic:spPr>
+                </pic:pic>
+              </a:graphicData>
+            </a:graphic>
+          </wp:inline>
+        </w:drawing>
+      </w:r>
     </w:p>
     <w:sectPr>
       <w:pgSz w:w="12240" w:h="15840"/>
@@ -2254,9 +2696,122 @@
 <file path=word/numbering.xml><?xml version="1.0" encoding="utf-8"?>
 <w:numbering xmlns:wpc="http://schemas.microsoft.com/office/word/2010/wordprocessingCanvas" xmlns:mo="http://schemas.microsoft.com/office/mac/office/2008/main" xmlns:mc="http://schemas.openxmlformats.org/markup-compatibility/2006" xmlns:mv="urn:schemas-microsoft-com:mac:vml" xmlns:o="urn:schemas-microsoft-com:office:office" xmlns:r="http://schemas.openxmlformats.org/officeDocument/2006/relationships" xmlns:m="http://schemas.openxmlformats.org/officeDocument/2006/math" xmlns:v="urn:schemas-microsoft-com:vml" xmlns:wp14="http://schemas.microsoft.com/office/word/2010/wordprocessingDrawing" xmlns:wp="http://schemas.openxmlformats.org/drawingml/2006/wordprocessingDrawing" xmlns:w10="urn:schemas-microsoft-com:office:word" xmlns:w="http://schemas.openxmlformats.org/wordprocessingml/2006/main" xmlns:w14="http://schemas.microsoft.com/office/word/2010/wordml" xmlns:wpg="http://schemas.microsoft.com/office/word/2010/wordprocessingGroup" xmlns:wpi="http://schemas.microsoft.com/office/word/2010/wordprocessingInk" xmlns:wne="http://schemas.microsoft.com/office/word/2006/wordml" xmlns:wps="http://schemas.microsoft.com/office/word/2010/wordprocessingShape" mc:Ignorable="w14 wp14">
   <w:abstractNum w:abstractNumId="0">
-    <w:nsid w:val="44FE0BDF"/>
+    <w:nsid w:val="11812B29"/>
     <w:multiLevelType w:val="hybridMultilevel"/>
-    <w:tmpl w:val="36D05B7A"/>
+    <w:tmpl w:val="0E94A756"/>
+    <w:lvl w:ilvl="0" w:tplc="04090001">
+      <w:start w:val="1"/>
+      <w:numFmt w:val="bullet"/>
+      <w:lvlText w:val=""/>
+      <w:lvlJc w:val="left"/>
+      <w:pPr>
+        <w:ind w:left="720" w:hanging="360"/>
+      </w:pPr>
+      <w:rPr>
+        <w:rFonts w:ascii="Symbol" w:hAnsi="Symbol" w:hint="default"/>
+      </w:rPr>
+    </w:lvl>
+    <w:lvl w:ilvl="1" w:tplc="04090003" w:tentative="1">
+      <w:start w:val="1"/>
+      <w:numFmt w:val="bullet"/>
+      <w:lvlText w:val="o"/>
+      <w:lvlJc w:val="left"/>
+      <w:pPr>
+        <w:ind w:left="1440" w:hanging="360"/>
+      </w:pPr>
+      <w:rPr>
+        <w:rFonts w:ascii="Courier New" w:hAnsi="Courier New" w:hint="default"/>
+      </w:rPr>
+    </w:lvl>
+    <w:lvl w:ilvl="2" w:tplc="04090005" w:tentative="1">
+      <w:start w:val="1"/>
+      <w:numFmt w:val="bullet"/>
+      <w:lvlText w:val=""/>
+      <w:lvlJc w:val="left"/>
+      <w:pPr>
+        <w:ind w:left="2160" w:hanging="360"/>
+      </w:pPr>
+      <w:rPr>
+        <w:rFonts w:ascii="Wingdings" w:hAnsi="Wingdings" w:hint="default"/>
+      </w:rPr>
+    </w:lvl>
+    <w:lvl w:ilvl="3" w:tplc="04090001" w:tentative="1">
+      <w:start w:val="1"/>
+      <w:numFmt w:val="bullet"/>
+      <w:lvlText w:val=""/>
+      <w:lvlJc w:val="left"/>
+      <w:pPr>
+        <w:ind w:left="2880" w:hanging="360"/>
+      </w:pPr>
+      <w:rPr>
+        <w:rFonts w:ascii="Symbol" w:hAnsi="Symbol" w:hint="default"/>
+      </w:rPr>
+    </w:lvl>
+    <w:lvl w:ilvl="4" w:tplc="04090003" w:tentative="1">
+      <w:start w:val="1"/>
+      <w:numFmt w:val="bullet"/>
+      <w:lvlText w:val="o"/>
+      <w:lvlJc w:val="left"/>
+      <w:pPr>
+        <w:ind w:left="3600" w:hanging="360"/>
+      </w:pPr>
+      <w:rPr>
+        <w:rFonts w:ascii="Courier New" w:hAnsi="Courier New" w:hint="default"/>
+      </w:rPr>
+    </w:lvl>
+    <w:lvl w:ilvl="5" w:tplc="04090005" w:tentative="1">
+      <w:start w:val="1"/>
+      <w:numFmt w:val="bullet"/>
+      <w:lvlText w:val=""/>
+      <w:lvlJc w:val="left"/>
+      <w:pPr>
+        <w:ind w:left="4320" w:hanging="360"/>
+      </w:pPr>
+      <w:rPr>
+        <w:rFonts w:ascii="Wingdings" w:hAnsi="Wingdings" w:hint="default"/>
+      </w:rPr>
+    </w:lvl>
+    <w:lvl w:ilvl="6" w:tplc="04090001" w:tentative="1">
+      <w:start w:val="1"/>
+      <w:numFmt w:val="bullet"/>
+      <w:lvlText w:val=""/>
+      <w:lvlJc w:val="left"/>
+      <w:pPr>
+        <w:ind w:left="5040" w:hanging="360"/>
+      </w:pPr>
+      <w:rPr>
+        <w:rFonts w:ascii="Symbol" w:hAnsi="Symbol" w:hint="default"/>
+      </w:rPr>
+    </w:lvl>
+    <w:lvl w:ilvl="7" w:tplc="04090003" w:tentative="1">
+      <w:start w:val="1"/>
+      <w:numFmt w:val="bullet"/>
+      <w:lvlText w:val="o"/>
+      <w:lvlJc w:val="left"/>
+      <w:pPr>
+        <w:ind w:left="5760" w:hanging="360"/>
+      </w:pPr>
+      <w:rPr>
+        <w:rFonts w:ascii="Courier New" w:hAnsi="Courier New" w:hint="default"/>
+      </w:rPr>
+    </w:lvl>
+    <w:lvl w:ilvl="8" w:tplc="04090005" w:tentative="1">
+      <w:start w:val="1"/>
+      <w:numFmt w:val="bullet"/>
+      <w:lvlText w:val=""/>
+      <w:lvlJc w:val="left"/>
+      <w:pPr>
+        <w:ind w:left="6480" w:hanging="360"/>
+      </w:pPr>
+      <w:rPr>
+        <w:rFonts w:ascii="Wingdings" w:hAnsi="Wingdings" w:hint="default"/>
+      </w:rPr>
+    </w:lvl>
+  </w:abstractNum>
+  <w:abstractNum w:abstractNumId="1">
+    <w:nsid w:val="28493428"/>
+    <w:multiLevelType w:val="hybridMultilevel"/>
+    <w:tmpl w:val="6392654E"/>
     <w:lvl w:ilvl="0" w:tplc="0409000F">
       <w:start w:val="1"/>
       <w:numFmt w:val="decimal"/>
@@ -2266,7 +2821,7 @@
         <w:ind w:left="720" w:hanging="360"/>
       </w:pPr>
     </w:lvl>
-    <w:lvl w:ilvl="1" w:tplc="04090019">
+    <w:lvl w:ilvl="1" w:tplc="04090019" w:tentative="1">
       <w:start w:val="1"/>
       <w:numFmt w:val="lowerLetter"/>
       <w:lvlText w:val="%2."/>
@@ -2275,7 +2830,7 @@
         <w:ind w:left="1440" w:hanging="360"/>
       </w:pPr>
     </w:lvl>
-    <w:lvl w:ilvl="2" w:tplc="0409001B">
+    <w:lvl w:ilvl="2" w:tplc="0409001B" w:tentative="1">
       <w:start w:val="1"/>
       <w:numFmt w:val="lowerRoman"/>
       <w:lvlText w:val="%3."/>
@@ -2284,7 +2839,7 @@
         <w:ind w:left="2160" w:hanging="180"/>
       </w:pPr>
     </w:lvl>
-    <w:lvl w:ilvl="3" w:tplc="0409000F">
+    <w:lvl w:ilvl="3" w:tplc="0409000F" w:tentative="1">
       <w:start w:val="1"/>
       <w:numFmt w:val="decimal"/>
       <w:lvlText w:val="%4."/>
@@ -2293,7 +2848,7 @@
         <w:ind w:left="2880" w:hanging="360"/>
       </w:pPr>
     </w:lvl>
-    <w:lvl w:ilvl="4" w:tplc="04090019">
+    <w:lvl w:ilvl="4" w:tplc="04090019" w:tentative="1">
       <w:start w:val="1"/>
       <w:numFmt w:val="lowerLetter"/>
       <w:lvlText w:val="%5."/>
@@ -2339,97 +2894,1168 @@
       </w:pPr>
     </w:lvl>
   </w:abstractNum>
-  <w:abstractNum w:abstractNumId="1">
-    <w:nsid w:val="7B181659"/>
-    <w:multiLevelType w:val="hybridMultilevel"/>
-    <w:tmpl w:val="32C4E9F4"/>
-    <w:lvl w:ilvl="0" w:tplc="0409000F">
-      <w:start w:val="1"/>
-      <w:numFmt w:val="decimal"/>
+  <w:abstractNum w:abstractNumId="2">
+    <w:nsid w:val="2E035EEF"/>
+    <w:multiLevelType w:val="multilevel"/>
+    <w:tmpl w:val="7CEA9D30"/>
+    <w:lvl w:ilvl="0">
+      <w:start w:val="1"/>
+      <w:numFmt w:val="lowerRoman"/>
       <w:lvlText w:val="%1."/>
-      <w:lvlJc w:val="left"/>
-      <w:pPr>
-        <w:ind w:left="720" w:hanging="360"/>
-      </w:pPr>
-    </w:lvl>
-    <w:lvl w:ilvl="1" w:tplc="04090019">
+      <w:lvlJc w:val="right"/>
+      <w:pPr>
+        <w:ind w:left="2340" w:hanging="360"/>
+      </w:pPr>
+    </w:lvl>
+    <w:lvl w:ilvl="1">
       <w:start w:val="1"/>
       <w:numFmt w:val="lowerLetter"/>
       <w:lvlText w:val="%2."/>
       <w:lvlJc w:val="left"/>
       <w:pPr>
-        <w:ind w:left="1440" w:hanging="360"/>
-      </w:pPr>
-    </w:lvl>
-    <w:lvl w:ilvl="2" w:tplc="0409001B" w:tentative="1">
+        <w:ind w:left="3060" w:hanging="360"/>
+      </w:pPr>
+    </w:lvl>
+    <w:lvl w:ilvl="2">
       <w:start w:val="1"/>
       <w:numFmt w:val="lowerRoman"/>
       <w:lvlText w:val="%3."/>
       <w:lvlJc w:val="right"/>
       <w:pPr>
-        <w:ind w:left="2160" w:hanging="180"/>
-      </w:pPr>
-    </w:lvl>
-    <w:lvl w:ilvl="3" w:tplc="0409000F" w:tentative="1">
+        <w:ind w:left="3780" w:hanging="180"/>
+      </w:pPr>
+    </w:lvl>
+    <w:lvl w:ilvl="3">
       <w:start w:val="1"/>
       <w:numFmt w:val="decimal"/>
       <w:lvlText w:val="%4."/>
       <w:lvlJc w:val="left"/>
       <w:pPr>
-        <w:ind w:left="2880" w:hanging="360"/>
-      </w:pPr>
-    </w:lvl>
-    <w:lvl w:ilvl="4" w:tplc="04090019" w:tentative="1">
+        <w:ind w:left="4500" w:hanging="360"/>
+      </w:pPr>
+    </w:lvl>
+    <w:lvl w:ilvl="4">
       <w:start w:val="1"/>
       <w:numFmt w:val="lowerLetter"/>
       <w:lvlText w:val="%5."/>
       <w:lvlJc w:val="left"/>
       <w:pPr>
-        <w:ind w:left="3600" w:hanging="360"/>
-      </w:pPr>
-    </w:lvl>
-    <w:lvl w:ilvl="5" w:tplc="0409001B" w:tentative="1">
+        <w:ind w:left="5220" w:hanging="360"/>
+      </w:pPr>
+    </w:lvl>
+    <w:lvl w:ilvl="5">
       <w:start w:val="1"/>
       <w:numFmt w:val="lowerRoman"/>
       <w:lvlText w:val="%6."/>
       <w:lvlJc w:val="right"/>
       <w:pPr>
-        <w:ind w:left="4320" w:hanging="180"/>
-      </w:pPr>
-    </w:lvl>
-    <w:lvl w:ilvl="6" w:tplc="0409000F" w:tentative="1">
+        <w:ind w:left="5940" w:hanging="180"/>
+      </w:pPr>
+    </w:lvl>
+    <w:lvl w:ilvl="6">
       <w:start w:val="1"/>
       <w:numFmt w:val="decimal"/>
       <w:lvlText w:val="%7."/>
       <w:lvlJc w:val="left"/>
       <w:pPr>
-        <w:ind w:left="5040" w:hanging="360"/>
-      </w:pPr>
-    </w:lvl>
-    <w:lvl w:ilvl="7" w:tplc="04090019" w:tentative="1">
+        <w:ind w:left="6660" w:hanging="360"/>
+      </w:pPr>
+    </w:lvl>
+    <w:lvl w:ilvl="7">
       <w:start w:val="1"/>
       <w:numFmt w:val="lowerLetter"/>
       <w:lvlText w:val="%8."/>
       <w:lvlJc w:val="left"/>
       <w:pPr>
-        <w:ind w:left="5760" w:hanging="360"/>
-      </w:pPr>
-    </w:lvl>
-    <w:lvl w:ilvl="8" w:tplc="0409001B" w:tentative="1">
+        <w:ind w:left="7380" w:hanging="360"/>
+      </w:pPr>
+    </w:lvl>
+    <w:lvl w:ilvl="8">
       <w:start w:val="1"/>
       <w:numFmt w:val="lowerRoman"/>
       <w:lvlText w:val="%9."/>
       <w:lvlJc w:val="right"/>
       <w:pPr>
+        <w:ind w:left="8100" w:hanging="180"/>
+      </w:pPr>
+    </w:lvl>
+  </w:abstractNum>
+  <w:abstractNum w:abstractNumId="3">
+    <w:nsid w:val="32726F64"/>
+    <w:multiLevelType w:val="hybridMultilevel"/>
+    <w:tmpl w:val="1D70B396"/>
+    <w:lvl w:ilvl="0" w:tplc="0409000F">
+      <w:start w:val="1"/>
+      <w:numFmt w:val="decimal"/>
+      <w:lvlText w:val="%1."/>
+      <w:lvlJc w:val="left"/>
+      <w:pPr>
+        <w:ind w:left="720" w:hanging="360"/>
+      </w:pPr>
+    </w:lvl>
+    <w:lvl w:ilvl="1" w:tplc="04090019" w:tentative="1">
+      <w:start w:val="1"/>
+      <w:numFmt w:val="lowerLetter"/>
+      <w:lvlText w:val="%2."/>
+      <w:lvlJc w:val="left"/>
+      <w:pPr>
+        <w:ind w:left="1440" w:hanging="360"/>
+      </w:pPr>
+    </w:lvl>
+    <w:lvl w:ilvl="2" w:tplc="0409001B" w:tentative="1">
+      <w:start w:val="1"/>
+      <w:numFmt w:val="lowerRoman"/>
+      <w:lvlText w:val="%3."/>
+      <w:lvlJc w:val="right"/>
+      <w:pPr>
+        <w:ind w:left="2160" w:hanging="180"/>
+      </w:pPr>
+    </w:lvl>
+    <w:lvl w:ilvl="3" w:tplc="0409000F" w:tentative="1">
+      <w:start w:val="1"/>
+      <w:numFmt w:val="decimal"/>
+      <w:lvlText w:val="%4."/>
+      <w:lvlJc w:val="left"/>
+      <w:pPr>
+        <w:ind w:left="2880" w:hanging="360"/>
+      </w:pPr>
+    </w:lvl>
+    <w:lvl w:ilvl="4" w:tplc="04090019" w:tentative="1">
+      <w:start w:val="1"/>
+      <w:numFmt w:val="lowerLetter"/>
+      <w:lvlText w:val="%5."/>
+      <w:lvlJc w:val="left"/>
+      <w:pPr>
+        <w:ind w:left="3600" w:hanging="360"/>
+      </w:pPr>
+    </w:lvl>
+    <w:lvl w:ilvl="5" w:tplc="0409001B" w:tentative="1">
+      <w:start w:val="1"/>
+      <w:numFmt w:val="lowerRoman"/>
+      <w:lvlText w:val="%6."/>
+      <w:lvlJc w:val="right"/>
+      <w:pPr>
+        <w:ind w:left="4320" w:hanging="180"/>
+      </w:pPr>
+    </w:lvl>
+    <w:lvl w:ilvl="6" w:tplc="0409000F" w:tentative="1">
+      <w:start w:val="1"/>
+      <w:numFmt w:val="decimal"/>
+      <w:lvlText w:val="%7."/>
+      <w:lvlJc w:val="left"/>
+      <w:pPr>
+        <w:ind w:left="5040" w:hanging="360"/>
+      </w:pPr>
+    </w:lvl>
+    <w:lvl w:ilvl="7" w:tplc="04090019" w:tentative="1">
+      <w:start w:val="1"/>
+      <w:numFmt w:val="lowerLetter"/>
+      <w:lvlText w:val="%8."/>
+      <w:lvlJc w:val="left"/>
+      <w:pPr>
+        <w:ind w:left="5760" w:hanging="360"/>
+      </w:pPr>
+    </w:lvl>
+    <w:lvl w:ilvl="8" w:tplc="0409001B" w:tentative="1">
+      <w:start w:val="1"/>
+      <w:numFmt w:val="lowerRoman"/>
+      <w:lvlText w:val="%9."/>
+      <w:lvlJc w:val="right"/>
+      <w:pPr>
+        <w:ind w:left="6480" w:hanging="180"/>
+      </w:pPr>
+    </w:lvl>
+  </w:abstractNum>
+  <w:abstractNum w:abstractNumId="4">
+    <w:nsid w:val="360C25D1"/>
+    <w:multiLevelType w:val="multilevel"/>
+    <w:tmpl w:val="32C4E9F4"/>
+    <w:lvl w:ilvl="0">
+      <w:start w:val="1"/>
+      <w:numFmt w:val="decimal"/>
+      <w:lvlText w:val="%1."/>
+      <w:lvlJc w:val="left"/>
+      <w:pPr>
+        <w:ind w:left="360" w:hanging="360"/>
+      </w:pPr>
+    </w:lvl>
+    <w:lvl w:ilvl="1">
+      <w:start w:val="1"/>
+      <w:numFmt w:val="lowerLetter"/>
+      <w:lvlText w:val="%2."/>
+      <w:lvlJc w:val="left"/>
+      <w:pPr>
+        <w:ind w:left="1080" w:hanging="360"/>
+      </w:pPr>
+    </w:lvl>
+    <w:lvl w:ilvl="2">
+      <w:start w:val="1"/>
+      <w:numFmt w:val="lowerRoman"/>
+      <w:lvlText w:val="%3."/>
+      <w:lvlJc w:val="right"/>
+      <w:pPr>
+        <w:ind w:left="1800" w:hanging="180"/>
+      </w:pPr>
+    </w:lvl>
+    <w:lvl w:ilvl="3">
+      <w:start w:val="1"/>
+      <w:numFmt w:val="decimal"/>
+      <w:lvlText w:val="%4."/>
+      <w:lvlJc w:val="left"/>
+      <w:pPr>
+        <w:ind w:left="2520" w:hanging="360"/>
+      </w:pPr>
+    </w:lvl>
+    <w:lvl w:ilvl="4">
+      <w:start w:val="1"/>
+      <w:numFmt w:val="lowerLetter"/>
+      <w:lvlText w:val="%5."/>
+      <w:lvlJc w:val="left"/>
+      <w:pPr>
+        <w:ind w:left="3240" w:hanging="360"/>
+      </w:pPr>
+    </w:lvl>
+    <w:lvl w:ilvl="5">
+      <w:start w:val="1"/>
+      <w:numFmt w:val="lowerRoman"/>
+      <w:lvlText w:val="%6."/>
+      <w:lvlJc w:val="right"/>
+      <w:pPr>
+        <w:ind w:left="3960" w:hanging="180"/>
+      </w:pPr>
+    </w:lvl>
+    <w:lvl w:ilvl="6">
+      <w:start w:val="1"/>
+      <w:numFmt w:val="decimal"/>
+      <w:lvlText w:val="%7."/>
+      <w:lvlJc w:val="left"/>
+      <w:pPr>
+        <w:ind w:left="4680" w:hanging="360"/>
+      </w:pPr>
+    </w:lvl>
+    <w:lvl w:ilvl="7">
+      <w:start w:val="1"/>
+      <w:numFmt w:val="lowerLetter"/>
+      <w:lvlText w:val="%8."/>
+      <w:lvlJc w:val="left"/>
+      <w:pPr>
+        <w:ind w:left="5400" w:hanging="360"/>
+      </w:pPr>
+    </w:lvl>
+    <w:lvl w:ilvl="8">
+      <w:start w:val="1"/>
+      <w:numFmt w:val="lowerRoman"/>
+      <w:lvlText w:val="%9."/>
+      <w:lvlJc w:val="right"/>
+      <w:pPr>
+        <w:ind w:left="6120" w:hanging="180"/>
+      </w:pPr>
+    </w:lvl>
+  </w:abstractNum>
+  <w:abstractNum w:abstractNumId="5">
+    <w:nsid w:val="3B3B7CE6"/>
+    <w:multiLevelType w:val="multilevel"/>
+    <w:tmpl w:val="1D70B396"/>
+    <w:lvl w:ilvl="0">
+      <w:start w:val="1"/>
+      <w:numFmt w:val="decimal"/>
+      <w:lvlText w:val="%1."/>
+      <w:lvlJc w:val="left"/>
+      <w:pPr>
+        <w:ind w:left="720" w:hanging="360"/>
+      </w:pPr>
+    </w:lvl>
+    <w:lvl w:ilvl="1">
+      <w:start w:val="1"/>
+      <w:numFmt w:val="lowerLetter"/>
+      <w:lvlText w:val="%2."/>
+      <w:lvlJc w:val="left"/>
+      <w:pPr>
+        <w:ind w:left="1440" w:hanging="360"/>
+      </w:pPr>
+    </w:lvl>
+    <w:lvl w:ilvl="2">
+      <w:start w:val="1"/>
+      <w:numFmt w:val="lowerRoman"/>
+      <w:lvlText w:val="%3."/>
+      <w:lvlJc w:val="right"/>
+      <w:pPr>
+        <w:ind w:left="2160" w:hanging="180"/>
+      </w:pPr>
+    </w:lvl>
+    <w:lvl w:ilvl="3">
+      <w:start w:val="1"/>
+      <w:numFmt w:val="decimal"/>
+      <w:lvlText w:val="%4."/>
+      <w:lvlJc w:val="left"/>
+      <w:pPr>
+        <w:ind w:left="2880" w:hanging="360"/>
+      </w:pPr>
+    </w:lvl>
+    <w:lvl w:ilvl="4">
+      <w:start w:val="1"/>
+      <w:numFmt w:val="lowerLetter"/>
+      <w:lvlText w:val="%5."/>
+      <w:lvlJc w:val="left"/>
+      <w:pPr>
+        <w:ind w:left="3600" w:hanging="360"/>
+      </w:pPr>
+    </w:lvl>
+    <w:lvl w:ilvl="5">
+      <w:start w:val="1"/>
+      <w:numFmt w:val="lowerRoman"/>
+      <w:lvlText w:val="%6."/>
+      <w:lvlJc w:val="right"/>
+      <w:pPr>
+        <w:ind w:left="4320" w:hanging="180"/>
+      </w:pPr>
+    </w:lvl>
+    <w:lvl w:ilvl="6">
+      <w:start w:val="1"/>
+      <w:numFmt w:val="decimal"/>
+      <w:lvlText w:val="%7."/>
+      <w:lvlJc w:val="left"/>
+      <w:pPr>
+        <w:ind w:left="5040" w:hanging="360"/>
+      </w:pPr>
+    </w:lvl>
+    <w:lvl w:ilvl="7">
+      <w:start w:val="1"/>
+      <w:numFmt w:val="lowerLetter"/>
+      <w:lvlText w:val="%8."/>
+      <w:lvlJc w:val="left"/>
+      <w:pPr>
+        <w:ind w:left="5760" w:hanging="360"/>
+      </w:pPr>
+    </w:lvl>
+    <w:lvl w:ilvl="8">
+      <w:start w:val="1"/>
+      <w:numFmt w:val="lowerRoman"/>
+      <w:lvlText w:val="%9."/>
+      <w:lvlJc w:val="right"/>
+      <w:pPr>
+        <w:ind w:left="6480" w:hanging="180"/>
+      </w:pPr>
+    </w:lvl>
+  </w:abstractNum>
+  <w:abstractNum w:abstractNumId="6">
+    <w:nsid w:val="3C0E2C92"/>
+    <w:multiLevelType w:val="hybridMultilevel"/>
+    <w:tmpl w:val="7CEA9D30"/>
+    <w:lvl w:ilvl="0" w:tplc="0409001B">
+      <w:start w:val="1"/>
+      <w:numFmt w:val="lowerRoman"/>
+      <w:lvlText w:val="%1."/>
+      <w:lvlJc w:val="right"/>
+      <w:pPr>
+        <w:ind w:left="2340" w:hanging="360"/>
+      </w:pPr>
+    </w:lvl>
+    <w:lvl w:ilvl="1" w:tplc="04090019" w:tentative="1">
+      <w:start w:val="1"/>
+      <w:numFmt w:val="lowerLetter"/>
+      <w:lvlText w:val="%2."/>
+      <w:lvlJc w:val="left"/>
+      <w:pPr>
+        <w:ind w:left="3060" w:hanging="360"/>
+      </w:pPr>
+    </w:lvl>
+    <w:lvl w:ilvl="2" w:tplc="0409001B" w:tentative="1">
+      <w:start w:val="1"/>
+      <w:numFmt w:val="lowerRoman"/>
+      <w:lvlText w:val="%3."/>
+      <w:lvlJc w:val="right"/>
+      <w:pPr>
+        <w:ind w:left="3780" w:hanging="180"/>
+      </w:pPr>
+    </w:lvl>
+    <w:lvl w:ilvl="3" w:tplc="0409000F" w:tentative="1">
+      <w:start w:val="1"/>
+      <w:numFmt w:val="decimal"/>
+      <w:lvlText w:val="%4."/>
+      <w:lvlJc w:val="left"/>
+      <w:pPr>
+        <w:ind w:left="4500" w:hanging="360"/>
+      </w:pPr>
+    </w:lvl>
+    <w:lvl w:ilvl="4" w:tplc="04090019" w:tentative="1">
+      <w:start w:val="1"/>
+      <w:numFmt w:val="lowerLetter"/>
+      <w:lvlText w:val="%5."/>
+      <w:lvlJc w:val="left"/>
+      <w:pPr>
+        <w:ind w:left="5220" w:hanging="360"/>
+      </w:pPr>
+    </w:lvl>
+    <w:lvl w:ilvl="5" w:tplc="0409001B" w:tentative="1">
+      <w:start w:val="1"/>
+      <w:numFmt w:val="lowerRoman"/>
+      <w:lvlText w:val="%6."/>
+      <w:lvlJc w:val="right"/>
+      <w:pPr>
+        <w:ind w:left="5940" w:hanging="180"/>
+      </w:pPr>
+    </w:lvl>
+    <w:lvl w:ilvl="6" w:tplc="0409000F" w:tentative="1">
+      <w:start w:val="1"/>
+      <w:numFmt w:val="decimal"/>
+      <w:lvlText w:val="%7."/>
+      <w:lvlJc w:val="left"/>
+      <w:pPr>
+        <w:ind w:left="6660" w:hanging="360"/>
+      </w:pPr>
+    </w:lvl>
+    <w:lvl w:ilvl="7" w:tplc="04090019" w:tentative="1">
+      <w:start w:val="1"/>
+      <w:numFmt w:val="lowerLetter"/>
+      <w:lvlText w:val="%8."/>
+      <w:lvlJc w:val="left"/>
+      <w:pPr>
+        <w:ind w:left="7380" w:hanging="360"/>
+      </w:pPr>
+    </w:lvl>
+    <w:lvl w:ilvl="8" w:tplc="0409001B" w:tentative="1">
+      <w:start w:val="1"/>
+      <w:numFmt w:val="lowerRoman"/>
+      <w:lvlText w:val="%9."/>
+      <w:lvlJc w:val="right"/>
+      <w:pPr>
+        <w:ind w:left="8100" w:hanging="180"/>
+      </w:pPr>
+    </w:lvl>
+  </w:abstractNum>
+  <w:abstractNum w:abstractNumId="7">
+    <w:nsid w:val="3F8B7BD4"/>
+    <w:multiLevelType w:val="hybridMultilevel"/>
+    <w:tmpl w:val="B3BCD704"/>
+    <w:lvl w:ilvl="0" w:tplc="04090019">
+      <w:start w:val="1"/>
+      <w:numFmt w:val="lowerLetter"/>
+      <w:lvlText w:val="%1."/>
+      <w:lvlJc w:val="left"/>
+      <w:pPr>
+        <w:ind w:left="1440" w:hanging="360"/>
+      </w:pPr>
+    </w:lvl>
+    <w:lvl w:ilvl="1" w:tplc="04090019" w:tentative="1">
+      <w:start w:val="1"/>
+      <w:numFmt w:val="lowerLetter"/>
+      <w:lvlText w:val="%2."/>
+      <w:lvlJc w:val="left"/>
+      <w:pPr>
+        <w:ind w:left="2160" w:hanging="360"/>
+      </w:pPr>
+    </w:lvl>
+    <w:lvl w:ilvl="2" w:tplc="0409001B" w:tentative="1">
+      <w:start w:val="1"/>
+      <w:numFmt w:val="lowerRoman"/>
+      <w:lvlText w:val="%3."/>
+      <w:lvlJc w:val="right"/>
+      <w:pPr>
+        <w:ind w:left="2880" w:hanging="180"/>
+      </w:pPr>
+    </w:lvl>
+    <w:lvl w:ilvl="3" w:tplc="0409000F" w:tentative="1">
+      <w:start w:val="1"/>
+      <w:numFmt w:val="decimal"/>
+      <w:lvlText w:val="%4."/>
+      <w:lvlJc w:val="left"/>
+      <w:pPr>
+        <w:ind w:left="3600" w:hanging="360"/>
+      </w:pPr>
+    </w:lvl>
+    <w:lvl w:ilvl="4" w:tplc="04090019" w:tentative="1">
+      <w:start w:val="1"/>
+      <w:numFmt w:val="lowerLetter"/>
+      <w:lvlText w:val="%5."/>
+      <w:lvlJc w:val="left"/>
+      <w:pPr>
+        <w:ind w:left="4320" w:hanging="360"/>
+      </w:pPr>
+    </w:lvl>
+    <w:lvl w:ilvl="5" w:tplc="0409001B" w:tentative="1">
+      <w:start w:val="1"/>
+      <w:numFmt w:val="lowerRoman"/>
+      <w:lvlText w:val="%6."/>
+      <w:lvlJc w:val="right"/>
+      <w:pPr>
+        <w:ind w:left="5040" w:hanging="180"/>
+      </w:pPr>
+    </w:lvl>
+    <w:lvl w:ilvl="6" w:tplc="0409000F" w:tentative="1">
+      <w:start w:val="1"/>
+      <w:numFmt w:val="decimal"/>
+      <w:lvlText w:val="%7."/>
+      <w:lvlJc w:val="left"/>
+      <w:pPr>
+        <w:ind w:left="5760" w:hanging="360"/>
+      </w:pPr>
+    </w:lvl>
+    <w:lvl w:ilvl="7" w:tplc="04090019" w:tentative="1">
+      <w:start w:val="1"/>
+      <w:numFmt w:val="lowerLetter"/>
+      <w:lvlText w:val="%8."/>
+      <w:lvlJc w:val="left"/>
+      <w:pPr>
+        <w:ind w:left="6480" w:hanging="360"/>
+      </w:pPr>
+    </w:lvl>
+    <w:lvl w:ilvl="8" w:tplc="0409001B" w:tentative="1">
+      <w:start w:val="1"/>
+      <w:numFmt w:val="lowerRoman"/>
+      <w:lvlText w:val="%9."/>
+      <w:lvlJc w:val="right"/>
+      <w:pPr>
+        <w:ind w:left="7200" w:hanging="180"/>
+      </w:pPr>
+    </w:lvl>
+  </w:abstractNum>
+  <w:abstractNum w:abstractNumId="8">
+    <w:nsid w:val="4282450C"/>
+    <w:multiLevelType w:val="hybridMultilevel"/>
+    <w:tmpl w:val="7CEA9D30"/>
+    <w:lvl w:ilvl="0" w:tplc="0409001B">
+      <w:start w:val="1"/>
+      <w:numFmt w:val="lowerRoman"/>
+      <w:lvlText w:val="%1."/>
+      <w:lvlJc w:val="right"/>
+      <w:pPr>
+        <w:ind w:left="2340" w:hanging="360"/>
+      </w:pPr>
+    </w:lvl>
+    <w:lvl w:ilvl="1" w:tplc="04090019" w:tentative="1">
+      <w:start w:val="1"/>
+      <w:numFmt w:val="lowerLetter"/>
+      <w:lvlText w:val="%2."/>
+      <w:lvlJc w:val="left"/>
+      <w:pPr>
+        <w:ind w:left="3060" w:hanging="360"/>
+      </w:pPr>
+    </w:lvl>
+    <w:lvl w:ilvl="2" w:tplc="0409001B" w:tentative="1">
+      <w:start w:val="1"/>
+      <w:numFmt w:val="lowerRoman"/>
+      <w:lvlText w:val="%3."/>
+      <w:lvlJc w:val="right"/>
+      <w:pPr>
+        <w:ind w:left="3780" w:hanging="180"/>
+      </w:pPr>
+    </w:lvl>
+    <w:lvl w:ilvl="3" w:tplc="0409000F" w:tentative="1">
+      <w:start w:val="1"/>
+      <w:numFmt w:val="decimal"/>
+      <w:lvlText w:val="%4."/>
+      <w:lvlJc w:val="left"/>
+      <w:pPr>
+        <w:ind w:left="4500" w:hanging="360"/>
+      </w:pPr>
+    </w:lvl>
+    <w:lvl w:ilvl="4" w:tplc="04090019" w:tentative="1">
+      <w:start w:val="1"/>
+      <w:numFmt w:val="lowerLetter"/>
+      <w:lvlText w:val="%5."/>
+      <w:lvlJc w:val="left"/>
+      <w:pPr>
+        <w:ind w:left="5220" w:hanging="360"/>
+      </w:pPr>
+    </w:lvl>
+    <w:lvl w:ilvl="5" w:tplc="0409001B" w:tentative="1">
+      <w:start w:val="1"/>
+      <w:numFmt w:val="lowerRoman"/>
+      <w:lvlText w:val="%6."/>
+      <w:lvlJc w:val="right"/>
+      <w:pPr>
+        <w:ind w:left="5940" w:hanging="180"/>
+      </w:pPr>
+    </w:lvl>
+    <w:lvl w:ilvl="6" w:tplc="0409000F" w:tentative="1">
+      <w:start w:val="1"/>
+      <w:numFmt w:val="decimal"/>
+      <w:lvlText w:val="%7."/>
+      <w:lvlJc w:val="left"/>
+      <w:pPr>
+        <w:ind w:left="6660" w:hanging="360"/>
+      </w:pPr>
+    </w:lvl>
+    <w:lvl w:ilvl="7" w:tplc="04090019" w:tentative="1">
+      <w:start w:val="1"/>
+      <w:numFmt w:val="lowerLetter"/>
+      <w:lvlText w:val="%8."/>
+      <w:lvlJc w:val="left"/>
+      <w:pPr>
+        <w:ind w:left="7380" w:hanging="360"/>
+      </w:pPr>
+    </w:lvl>
+    <w:lvl w:ilvl="8" w:tplc="0409001B" w:tentative="1">
+      <w:start w:val="1"/>
+      <w:numFmt w:val="lowerRoman"/>
+      <w:lvlText w:val="%9."/>
+      <w:lvlJc w:val="right"/>
+      <w:pPr>
+        <w:ind w:left="8100" w:hanging="180"/>
+      </w:pPr>
+    </w:lvl>
+  </w:abstractNum>
+  <w:abstractNum w:abstractNumId="9">
+    <w:nsid w:val="449D6CEE"/>
+    <w:multiLevelType w:val="multilevel"/>
+    <w:tmpl w:val="F70E6B4E"/>
+    <w:lvl w:ilvl="0">
+      <w:start w:val="1"/>
+      <w:numFmt w:val="lowerLetter"/>
+      <w:lvlText w:val="%1)"/>
+      <w:lvlJc w:val="left"/>
+      <w:pPr>
+        <w:ind w:left="360" w:hanging="360"/>
+      </w:pPr>
+    </w:lvl>
+    <w:lvl w:ilvl="1">
+      <w:start w:val="1"/>
+      <w:numFmt w:val="lowerLetter"/>
+      <w:lvlText w:val="%2."/>
+      <w:lvlJc w:val="left"/>
+      <w:pPr>
+        <w:ind w:left="1080" w:hanging="360"/>
+      </w:pPr>
+    </w:lvl>
+    <w:lvl w:ilvl="2">
+      <w:start w:val="1"/>
+      <w:numFmt w:val="lowerRoman"/>
+      <w:lvlText w:val="%3."/>
+      <w:lvlJc w:val="right"/>
+      <w:pPr>
+        <w:ind w:left="1800" w:hanging="180"/>
+      </w:pPr>
+    </w:lvl>
+    <w:lvl w:ilvl="3">
+      <w:start w:val="1"/>
+      <w:numFmt w:val="decimal"/>
+      <w:lvlText w:val="%4."/>
+      <w:lvlJc w:val="left"/>
+      <w:pPr>
+        <w:ind w:left="2520" w:hanging="360"/>
+      </w:pPr>
+    </w:lvl>
+    <w:lvl w:ilvl="4">
+      <w:start w:val="1"/>
+      <w:numFmt w:val="lowerLetter"/>
+      <w:lvlText w:val="%5."/>
+      <w:lvlJc w:val="left"/>
+      <w:pPr>
+        <w:ind w:left="3240" w:hanging="360"/>
+      </w:pPr>
+    </w:lvl>
+    <w:lvl w:ilvl="5">
+      <w:start w:val="1"/>
+      <w:numFmt w:val="lowerRoman"/>
+      <w:lvlText w:val="%6."/>
+      <w:lvlJc w:val="right"/>
+      <w:pPr>
+        <w:ind w:left="3960" w:hanging="180"/>
+      </w:pPr>
+    </w:lvl>
+    <w:lvl w:ilvl="6">
+      <w:start w:val="1"/>
+      <w:numFmt w:val="decimal"/>
+      <w:lvlText w:val="%7."/>
+      <w:lvlJc w:val="left"/>
+      <w:pPr>
+        <w:ind w:left="4680" w:hanging="360"/>
+      </w:pPr>
+    </w:lvl>
+    <w:lvl w:ilvl="7">
+      <w:start w:val="1"/>
+      <w:numFmt w:val="lowerLetter"/>
+      <w:lvlText w:val="%8."/>
+      <w:lvlJc w:val="left"/>
+      <w:pPr>
+        <w:ind w:left="5400" w:hanging="360"/>
+      </w:pPr>
+    </w:lvl>
+    <w:lvl w:ilvl="8">
+      <w:start w:val="1"/>
+      <w:numFmt w:val="lowerRoman"/>
+      <w:lvlText w:val="%9."/>
+      <w:lvlJc w:val="right"/>
+      <w:pPr>
+        <w:ind w:left="6120" w:hanging="180"/>
+      </w:pPr>
+    </w:lvl>
+  </w:abstractNum>
+  <w:abstractNum w:abstractNumId="10">
+    <w:nsid w:val="44FE0BDF"/>
+    <w:multiLevelType w:val="hybridMultilevel"/>
+    <w:tmpl w:val="D0886BAE"/>
+    <w:lvl w:ilvl="0" w:tplc="0409000F">
+      <w:start w:val="1"/>
+      <w:numFmt w:val="decimal"/>
+      <w:lvlText w:val="%1."/>
+      <w:lvlJc w:val="left"/>
+      <w:pPr>
+        <w:ind w:left="720" w:hanging="360"/>
+      </w:pPr>
+    </w:lvl>
+    <w:lvl w:ilvl="1" w:tplc="04090019">
+      <w:start w:val="1"/>
+      <w:numFmt w:val="lowerLetter"/>
+      <w:lvlText w:val="%2."/>
+      <w:lvlJc w:val="left"/>
+      <w:pPr>
+        <w:ind w:left="1440" w:hanging="360"/>
+      </w:pPr>
+    </w:lvl>
+    <w:lvl w:ilvl="2" w:tplc="0409001B">
+      <w:start w:val="1"/>
+      <w:numFmt w:val="lowerRoman"/>
+      <w:lvlText w:val="%3."/>
+      <w:lvlJc w:val="right"/>
+      <w:pPr>
+        <w:ind w:left="2160" w:hanging="180"/>
+      </w:pPr>
+    </w:lvl>
+    <w:lvl w:ilvl="3" w:tplc="0409000F">
+      <w:start w:val="1"/>
+      <w:numFmt w:val="decimal"/>
+      <w:lvlText w:val="%4."/>
+      <w:lvlJc w:val="left"/>
+      <w:pPr>
+        <w:ind w:left="2880" w:hanging="360"/>
+      </w:pPr>
+    </w:lvl>
+    <w:lvl w:ilvl="4" w:tplc="04090019">
+      <w:start w:val="1"/>
+      <w:numFmt w:val="lowerLetter"/>
+      <w:lvlText w:val="%5."/>
+      <w:lvlJc w:val="left"/>
+      <w:pPr>
+        <w:ind w:left="3600" w:hanging="360"/>
+      </w:pPr>
+    </w:lvl>
+    <w:lvl w:ilvl="5" w:tplc="0409001B" w:tentative="1">
+      <w:start w:val="1"/>
+      <w:numFmt w:val="lowerRoman"/>
+      <w:lvlText w:val="%6."/>
+      <w:lvlJc w:val="right"/>
+      <w:pPr>
+        <w:ind w:left="4320" w:hanging="180"/>
+      </w:pPr>
+    </w:lvl>
+    <w:lvl w:ilvl="6" w:tplc="0409000F" w:tentative="1">
+      <w:start w:val="1"/>
+      <w:numFmt w:val="decimal"/>
+      <w:lvlText w:val="%7."/>
+      <w:lvlJc w:val="left"/>
+      <w:pPr>
+        <w:ind w:left="5040" w:hanging="360"/>
+      </w:pPr>
+    </w:lvl>
+    <w:lvl w:ilvl="7" w:tplc="04090019" w:tentative="1">
+      <w:start w:val="1"/>
+      <w:numFmt w:val="lowerLetter"/>
+      <w:lvlText w:val="%8."/>
+      <w:lvlJc w:val="left"/>
+      <w:pPr>
+        <w:ind w:left="5760" w:hanging="360"/>
+      </w:pPr>
+    </w:lvl>
+    <w:lvl w:ilvl="8" w:tplc="0409001B" w:tentative="1">
+      <w:start w:val="1"/>
+      <w:numFmt w:val="lowerRoman"/>
+      <w:lvlText w:val="%9."/>
+      <w:lvlJc w:val="right"/>
+      <w:pPr>
+        <w:ind w:left="6480" w:hanging="180"/>
+      </w:pPr>
+    </w:lvl>
+  </w:abstractNum>
+  <w:abstractNum w:abstractNumId="11">
+    <w:nsid w:val="615B3960"/>
+    <w:multiLevelType w:val="multilevel"/>
+    <w:tmpl w:val="2DEE9132"/>
+    <w:lvl w:ilvl="0">
+      <w:start w:val="1"/>
+      <w:numFmt w:val="lowerRoman"/>
+      <w:lvlText w:val="%1."/>
+      <w:lvlJc w:val="right"/>
+      <w:pPr>
+        <w:ind w:left="2340" w:hanging="360"/>
+      </w:pPr>
+    </w:lvl>
+    <w:lvl w:ilvl="1">
+      <w:start w:val="1"/>
+      <w:numFmt w:val="lowerLetter"/>
+      <w:lvlText w:val="%2."/>
+      <w:lvlJc w:val="left"/>
+      <w:pPr>
+        <w:ind w:left="3060" w:hanging="360"/>
+      </w:pPr>
+    </w:lvl>
+    <w:lvl w:ilvl="2">
+      <w:start w:val="1"/>
+      <w:numFmt w:val="lowerRoman"/>
+      <w:lvlText w:val="%3."/>
+      <w:lvlJc w:val="right"/>
+      <w:pPr>
+        <w:ind w:left="3780" w:hanging="180"/>
+      </w:pPr>
+    </w:lvl>
+    <w:lvl w:ilvl="3">
+      <w:start w:val="1"/>
+      <w:numFmt w:val="decimal"/>
+      <w:lvlText w:val="%4."/>
+      <w:lvlJc w:val="left"/>
+      <w:pPr>
+        <w:ind w:left="4500" w:hanging="360"/>
+      </w:pPr>
+    </w:lvl>
+    <w:lvl w:ilvl="4">
+      <w:start w:val="1"/>
+      <w:numFmt w:val="lowerLetter"/>
+      <w:lvlText w:val="%5."/>
+      <w:lvlJc w:val="left"/>
+      <w:pPr>
+        <w:ind w:left="5220" w:hanging="360"/>
+      </w:pPr>
+    </w:lvl>
+    <w:lvl w:ilvl="5">
+      <w:start w:val="1"/>
+      <w:numFmt w:val="lowerRoman"/>
+      <w:lvlText w:val="%6."/>
+      <w:lvlJc w:val="right"/>
+      <w:pPr>
+        <w:ind w:left="5940" w:hanging="180"/>
+      </w:pPr>
+    </w:lvl>
+    <w:lvl w:ilvl="6">
+      <w:start w:val="1"/>
+      <w:numFmt w:val="decimal"/>
+      <w:lvlText w:val="%7."/>
+      <w:lvlJc w:val="left"/>
+      <w:pPr>
+        <w:ind w:left="6660" w:hanging="360"/>
+      </w:pPr>
+    </w:lvl>
+    <w:lvl w:ilvl="7">
+      <w:start w:val="1"/>
+      <w:numFmt w:val="lowerLetter"/>
+      <w:lvlText w:val="%8."/>
+      <w:lvlJc w:val="left"/>
+      <w:pPr>
+        <w:ind w:left="7380" w:hanging="360"/>
+      </w:pPr>
+    </w:lvl>
+    <w:lvl w:ilvl="8">
+      <w:start w:val="1"/>
+      <w:numFmt w:val="lowerRoman"/>
+      <w:lvlText w:val="%9."/>
+      <w:lvlJc w:val="right"/>
+      <w:pPr>
+        <w:ind w:left="8100" w:hanging="180"/>
+      </w:pPr>
+    </w:lvl>
+  </w:abstractNum>
+  <w:abstractNum w:abstractNumId="12">
+    <w:nsid w:val="75533931"/>
+    <w:multiLevelType w:val="multilevel"/>
+    <w:tmpl w:val="F70E6B4E"/>
+    <w:lvl w:ilvl="0">
+      <w:start w:val="1"/>
+      <w:numFmt w:val="lowerLetter"/>
+      <w:lvlText w:val="%1)"/>
+      <w:lvlJc w:val="left"/>
+      <w:pPr>
+        <w:ind w:left="360" w:hanging="360"/>
+      </w:pPr>
+    </w:lvl>
+    <w:lvl w:ilvl="1">
+      <w:start w:val="1"/>
+      <w:numFmt w:val="lowerLetter"/>
+      <w:lvlText w:val="%2."/>
+      <w:lvlJc w:val="left"/>
+      <w:pPr>
+        <w:ind w:left="1080" w:hanging="360"/>
+      </w:pPr>
+    </w:lvl>
+    <w:lvl w:ilvl="2">
+      <w:start w:val="1"/>
+      <w:numFmt w:val="lowerRoman"/>
+      <w:lvlText w:val="%3."/>
+      <w:lvlJc w:val="right"/>
+      <w:pPr>
+        <w:ind w:left="1800" w:hanging="180"/>
+      </w:pPr>
+    </w:lvl>
+    <w:lvl w:ilvl="3">
+      <w:start w:val="1"/>
+      <w:numFmt w:val="decimal"/>
+      <w:lvlText w:val="%4."/>
+      <w:lvlJc w:val="left"/>
+      <w:pPr>
+        <w:ind w:left="2520" w:hanging="360"/>
+      </w:pPr>
+    </w:lvl>
+    <w:lvl w:ilvl="4">
+      <w:start w:val="1"/>
+      <w:numFmt w:val="lowerLetter"/>
+      <w:lvlText w:val="%5."/>
+      <w:lvlJc w:val="left"/>
+      <w:pPr>
+        <w:ind w:left="3240" w:hanging="360"/>
+      </w:pPr>
+    </w:lvl>
+    <w:lvl w:ilvl="5">
+      <w:start w:val="1"/>
+      <w:numFmt w:val="lowerRoman"/>
+      <w:lvlText w:val="%6."/>
+      <w:lvlJc w:val="right"/>
+      <w:pPr>
+        <w:ind w:left="3960" w:hanging="180"/>
+      </w:pPr>
+    </w:lvl>
+    <w:lvl w:ilvl="6">
+      <w:start w:val="1"/>
+      <w:numFmt w:val="decimal"/>
+      <w:lvlText w:val="%7."/>
+      <w:lvlJc w:val="left"/>
+      <w:pPr>
+        <w:ind w:left="4680" w:hanging="360"/>
+      </w:pPr>
+    </w:lvl>
+    <w:lvl w:ilvl="7">
+      <w:start w:val="1"/>
+      <w:numFmt w:val="lowerLetter"/>
+      <w:lvlText w:val="%8."/>
+      <w:lvlJc w:val="left"/>
+      <w:pPr>
+        <w:ind w:left="5400" w:hanging="360"/>
+      </w:pPr>
+    </w:lvl>
+    <w:lvl w:ilvl="8">
+      <w:start w:val="1"/>
+      <w:numFmt w:val="lowerRoman"/>
+      <w:lvlText w:val="%9."/>
+      <w:lvlJc w:val="right"/>
+      <w:pPr>
+        <w:ind w:left="6120" w:hanging="180"/>
+      </w:pPr>
+    </w:lvl>
+  </w:abstractNum>
+  <w:abstractNum w:abstractNumId="13">
+    <w:nsid w:val="7B181659"/>
+    <w:multiLevelType w:val="hybridMultilevel"/>
+    <w:tmpl w:val="F70E6B4E"/>
+    <w:lvl w:ilvl="0" w:tplc="04090017">
+      <w:start w:val="1"/>
+      <w:numFmt w:val="lowerLetter"/>
+      <w:lvlText w:val="%1)"/>
+      <w:lvlJc w:val="left"/>
+      <w:pPr>
+        <w:ind w:left="360" w:hanging="360"/>
+      </w:pPr>
+    </w:lvl>
+    <w:lvl w:ilvl="1" w:tplc="04090019">
+      <w:start w:val="1"/>
+      <w:numFmt w:val="lowerLetter"/>
+      <w:lvlText w:val="%2."/>
+      <w:lvlJc w:val="left"/>
+      <w:pPr>
+        <w:ind w:left="1080" w:hanging="360"/>
+      </w:pPr>
+    </w:lvl>
+    <w:lvl w:ilvl="2" w:tplc="0409001B" w:tentative="1">
+      <w:start w:val="1"/>
+      <w:numFmt w:val="lowerRoman"/>
+      <w:lvlText w:val="%3."/>
+      <w:lvlJc w:val="right"/>
+      <w:pPr>
+        <w:ind w:left="1800" w:hanging="180"/>
+      </w:pPr>
+    </w:lvl>
+    <w:lvl w:ilvl="3" w:tplc="0409000F" w:tentative="1">
+      <w:start w:val="1"/>
+      <w:numFmt w:val="decimal"/>
+      <w:lvlText w:val="%4."/>
+      <w:lvlJc w:val="left"/>
+      <w:pPr>
+        <w:ind w:left="2520" w:hanging="360"/>
+      </w:pPr>
+    </w:lvl>
+    <w:lvl w:ilvl="4" w:tplc="04090019" w:tentative="1">
+      <w:start w:val="1"/>
+      <w:numFmt w:val="lowerLetter"/>
+      <w:lvlText w:val="%5."/>
+      <w:lvlJc w:val="left"/>
+      <w:pPr>
+        <w:ind w:left="3240" w:hanging="360"/>
+      </w:pPr>
+    </w:lvl>
+    <w:lvl w:ilvl="5" w:tplc="0409001B" w:tentative="1">
+      <w:start w:val="1"/>
+      <w:numFmt w:val="lowerRoman"/>
+      <w:lvlText w:val="%6."/>
+      <w:lvlJc w:val="right"/>
+      <w:pPr>
+        <w:ind w:left="3960" w:hanging="180"/>
+      </w:pPr>
+    </w:lvl>
+    <w:lvl w:ilvl="6" w:tplc="0409000F" w:tentative="1">
+      <w:start w:val="1"/>
+      <w:numFmt w:val="decimal"/>
+      <w:lvlText w:val="%7."/>
+      <w:lvlJc w:val="left"/>
+      <w:pPr>
+        <w:ind w:left="4680" w:hanging="360"/>
+      </w:pPr>
+    </w:lvl>
+    <w:lvl w:ilvl="7" w:tplc="04090019" w:tentative="1">
+      <w:start w:val="1"/>
+      <w:numFmt w:val="lowerLetter"/>
+      <w:lvlText w:val="%8."/>
+      <w:lvlJc w:val="left"/>
+      <w:pPr>
+        <w:ind w:left="5400" w:hanging="360"/>
+      </w:pPr>
+    </w:lvl>
+    <w:lvl w:ilvl="8" w:tplc="0409001B" w:tentative="1">
+      <w:start w:val="1"/>
+      <w:numFmt w:val="lowerRoman"/>
+      <w:lvlText w:val="%9."/>
+      <w:lvlJc w:val="right"/>
+      <w:pPr>
+        <w:ind w:left="6120" w:hanging="180"/>
+      </w:pPr>
+    </w:lvl>
+  </w:abstractNum>
+  <w:abstractNum w:abstractNumId="14">
+    <w:nsid w:val="7F831DCC"/>
+    <w:multiLevelType w:val="multilevel"/>
+    <w:tmpl w:val="6392654E"/>
+    <w:lvl w:ilvl="0">
+      <w:start w:val="1"/>
+      <w:numFmt w:val="decimal"/>
+      <w:lvlText w:val="%1."/>
+      <w:lvlJc w:val="left"/>
+      <w:pPr>
+        <w:ind w:left="720" w:hanging="360"/>
+      </w:pPr>
+    </w:lvl>
+    <w:lvl w:ilvl="1">
+      <w:start w:val="1"/>
+      <w:numFmt w:val="lowerLetter"/>
+      <w:lvlText w:val="%2."/>
+      <w:lvlJc w:val="left"/>
+      <w:pPr>
+        <w:ind w:left="1440" w:hanging="360"/>
+      </w:pPr>
+    </w:lvl>
+    <w:lvl w:ilvl="2">
+      <w:start w:val="1"/>
+      <w:numFmt w:val="lowerRoman"/>
+      <w:lvlText w:val="%3."/>
+      <w:lvlJc w:val="right"/>
+      <w:pPr>
+        <w:ind w:left="2160" w:hanging="180"/>
+      </w:pPr>
+    </w:lvl>
+    <w:lvl w:ilvl="3">
+      <w:start w:val="1"/>
+      <w:numFmt w:val="decimal"/>
+      <w:lvlText w:val="%4."/>
+      <w:lvlJc w:val="left"/>
+      <w:pPr>
+        <w:ind w:left="2880" w:hanging="360"/>
+      </w:pPr>
+    </w:lvl>
+    <w:lvl w:ilvl="4">
+      <w:start w:val="1"/>
+      <w:numFmt w:val="lowerLetter"/>
+      <w:lvlText w:val="%5."/>
+      <w:lvlJc w:val="left"/>
+      <w:pPr>
+        <w:ind w:left="3600" w:hanging="360"/>
+      </w:pPr>
+    </w:lvl>
+    <w:lvl w:ilvl="5">
+      <w:start w:val="1"/>
+      <w:numFmt w:val="lowerRoman"/>
+      <w:lvlText w:val="%6."/>
+      <w:lvlJc w:val="right"/>
+      <w:pPr>
+        <w:ind w:left="4320" w:hanging="180"/>
+      </w:pPr>
+    </w:lvl>
+    <w:lvl w:ilvl="6">
+      <w:start w:val="1"/>
+      <w:numFmt w:val="decimal"/>
+      <w:lvlText w:val="%7."/>
+      <w:lvlJc w:val="left"/>
+      <w:pPr>
+        <w:ind w:left="5040" w:hanging="360"/>
+      </w:pPr>
+    </w:lvl>
+    <w:lvl w:ilvl="7">
+      <w:start w:val="1"/>
+      <w:numFmt w:val="lowerLetter"/>
+      <w:lvlText w:val="%8."/>
+      <w:lvlJc w:val="left"/>
+      <w:pPr>
+        <w:ind w:left="5760" w:hanging="360"/>
+      </w:pPr>
+    </w:lvl>
+    <w:lvl w:ilvl="8">
+      <w:start w:val="1"/>
+      <w:numFmt w:val="lowerRoman"/>
+      <w:lvlText w:val="%9."/>
+      <w:lvlJc w:val="right"/>
+      <w:pPr>
         <w:ind w:left="6480" w:hanging="180"/>
       </w:pPr>
     </w:lvl>
   </w:abstractNum>
   <w:num w:numId="1">
+    <w:abstractNumId w:val="10"/>
+  </w:num>
+  <w:num w:numId="2">
+    <w:abstractNumId w:val="13"/>
+  </w:num>
+  <w:num w:numId="3">
     <w:abstractNumId w:val="0"/>
   </w:num>
-  <w:num w:numId="2">
+  <w:num w:numId="4">
     <w:abstractNumId w:val="1"/>
+  </w:num>
+  <w:num w:numId="5">
+    <w:abstractNumId w:val="4"/>
+  </w:num>
+  <w:num w:numId="6">
+    <w:abstractNumId w:val="9"/>
+  </w:num>
+  <w:num w:numId="7">
+    <w:abstractNumId w:val="7"/>
+  </w:num>
+  <w:num w:numId="8">
+    <w:abstractNumId w:val="12"/>
+  </w:num>
+  <w:num w:numId="9">
+    <w:abstractNumId w:val="8"/>
+  </w:num>
+  <w:num w:numId="10">
+    <w:abstractNumId w:val="11"/>
+  </w:num>
+  <w:num w:numId="11">
+    <w:abstractNumId w:val="6"/>
+  </w:num>
+  <w:num w:numId="12">
+    <w:abstractNumId w:val="2"/>
+  </w:num>
+  <w:num w:numId="13">
+    <w:abstractNumId w:val="3"/>
+  </w:num>
+  <w:num w:numId="14">
+    <w:abstractNumId w:val="14"/>
+  </w:num>
+  <w:num w:numId="15">
+    <w:abstractNumId w:val="5"/>
   </w:num>
 </w:numbering>
 </file>
@@ -2655,6 +4281,16 @@
       <w:szCs w:val="18"/>
     </w:rPr>
   </w:style>
+  <w:style w:type="character" w:styleId="PlaceholderText">
+    <w:name w:val="Placeholder Text"/>
+    <w:basedOn w:val="DefaultParagraphFont"/>
+    <w:uiPriority w:val="99"/>
+    <w:semiHidden/>
+    <w:rsid w:val="00F110E3"/>
+    <w:rPr>
+      <w:color w:val="808080"/>
+    </w:rPr>
+  </w:style>
 </w:styles>
 </file>
 
@@ -2877,6 +4513,16 @@
       <w:rFonts w:ascii="Lucida Grande" w:hAnsi="Lucida Grande" w:cs="Lucida Grande"/>
       <w:sz w:val="18"/>
       <w:szCs w:val="18"/>
+    </w:rPr>
+  </w:style>
+  <w:style w:type="character" w:styleId="PlaceholderText">
+    <w:name w:val="Placeholder Text"/>
+    <w:basedOn w:val="DefaultParagraphFont"/>
+    <w:uiPriority w:val="99"/>
+    <w:semiHidden/>
+    <w:rsid w:val="00F110E3"/>
+    <w:rPr>
+      <w:color w:val="808080"/>
     </w:rPr>
   </w:style>
 </w:styles>

</xml_diff>